<commit_message>
Updated manuals and name of output files
</commit_message>
<xml_diff>
--- a/doc/SeqEvo_Manual.docx
+++ b/doc/SeqEvo_Manual.docx
@@ -40,6 +40,7 @@
         <w:t>Manual for SeqEvo</w:t>
       </w:r>
     </w:p>
+    <w:p/>
     <w:p>
       <w:pPr>
         <w:pStyle w:val="Heading1"/>
@@ -70,6 +71,7 @@
         <w:t>).</w:t>
       </w:r>
     </w:p>
+    <w:p/>
     <w:p>
       <w:pPr>
         <w:pStyle w:val="Heading1"/>
@@ -125,6 +127,24 @@
         <w:t xml:space="preserve"> </w:t>
       </w:r>
       <w:r>
+        <w:t xml:space="preserve">Any duplex containing only fixed sequences is </w:t>
+      </w:r>
+      <w:r>
+        <w:t>part of a network</w:t>
+      </w:r>
+      <w:r>
+        <w:t>’</w:t>
+      </w:r>
+      <w:r>
+        <w:t xml:space="preserve">s design and </w:t>
+      </w:r>
+      <w:r>
+        <w:t>is</w:t>
+      </w:r>
+      <w:r>
+        <w:t xml:space="preserve"> considered necessary (i.e., they do not contribute to certain fitness scores). </w:t>
+      </w:r>
+      <w:r>
         <w:t>By default, this file is</w:t>
       </w:r>
       <w:r>
@@ -294,7 +314,11 @@
         <w:t>separated</w:t>
       </w:r>
       <w:r>
-        <w:t xml:space="preserve"> sequence of </w:t>
+        <w:t xml:space="preserve"> </w:t>
+      </w:r>
+      <w:r>
+        <w:lastRenderedPageBreak/>
+        <w:t xml:space="preserve">sequence of </w:t>
       </w:r>
       <w:r>
         <w:t>domains</w:t>
@@ -341,11 +365,7 @@
         <w:t xml:space="preserve"> binding complement (i.e., reverse complement) of a </w:t>
       </w:r>
       <w:r>
-        <w:t xml:space="preserve">domain specified in the </w:t>
-      </w:r>
-      <w:r>
-        <w:lastRenderedPageBreak/>
-        <w:t xml:space="preserve">domain files. </w:t>
+        <w:t xml:space="preserve">domain specified in the domain files. </w:t>
       </w:r>
       <w:r>
         <w:t>The binding</w:t>
@@ -423,6 +443,7 @@
         <w:t xml:space="preserve">Example parameters files can be found in the examples folder. An example parameters file containing all available parameters for the program can be created from SeqEvo by using the -ep option. </w:t>
       </w:r>
     </w:p>
+    <w:p/>
     <w:p>
       <w:pPr>
         <w:pStyle w:val="Heading1"/>
@@ -519,6 +540,7 @@
         <w:t>the command would be “java -jar ../../jar/SeqEvo.jar”.</w:t>
       </w:r>
     </w:p>
+    <w:p/>
     <w:p>
       <w:pPr>
         <w:pStyle w:val="Heading1"/>
@@ -538,6 +560,7 @@
         <w:t>in the parameters file.</w:t>
       </w:r>
     </w:p>
+    <w:p/>
     <w:p>
       <w:pPr>
         <w:pStyle w:val="Heading3"/>
@@ -576,6 +599,7 @@
           <w:b/>
           <w:bCs/>
         </w:rPr>
+        <w:lastRenderedPageBreak/>
         <w:t>IN_VARIABLE_DOMAINS</w:t>
       </w:r>
       <w:r>
@@ -615,6 +639,7 @@
         <w:t>”.</w:t>
       </w:r>
     </w:p>
+    <w:p/>
     <w:p>
       <w:pPr>
         <w:pStyle w:val="Heading3"/>
@@ -659,7 +684,6 @@
           <w:b/>
           <w:bCs/>
         </w:rPr>
-        <w:lastRenderedPageBreak/>
         <w:t>GPC</w:t>
       </w:r>
       <w:r>
@@ -720,318 +744,331 @@
         <w:t xml:space="preserve"> The default value is 2.</w:t>
       </w:r>
     </w:p>
-    <w:p>
-      <w:r>
-        <w:rPr>
-          <w:b/>
-          <w:bCs/>
-        </w:rPr>
-        <w:t>FITNESS_SCORE</w:t>
-      </w:r>
-      <w:r>
-        <w:t xml:space="preserve"> - Fitness score to optimize. The </w:t>
-      </w:r>
-      <w:r>
-        <w:t xml:space="preserve">default and </w:t>
-      </w:r>
-      <w:r>
-        <w:t xml:space="preserve">only accepted value </w:t>
-      </w:r>
-      <w:proofErr w:type="gramStart"/>
-      <w:r>
-        <w:t>is</w:t>
-      </w:r>
-      <w:proofErr w:type="gramEnd"/>
-      <w:r>
-        <w:t xml:space="preserve"> </w:t>
-      </w:r>
-      <w:proofErr w:type="spellStart"/>
-      <w:r>
-        <w:t>Wx</w:t>
-      </w:r>
-      <w:proofErr w:type="spellEnd"/>
-      <w:r>
-        <w:t>.</w:t>
-      </w:r>
-    </w:p>
-    <w:p>
-      <w:proofErr w:type="spellStart"/>
-      <w:r>
-        <w:rPr>
-          <w:b/>
-          <w:bCs/>
-        </w:rPr>
-        <w:t>interSB</w:t>
-      </w:r>
-      <w:proofErr w:type="spellEnd"/>
-      <w:r>
-        <w:t xml:space="preserve"> </w:t>
-      </w:r>
-      <w:r>
-        <w:t>–</w:t>
-      </w:r>
-      <w:r>
-        <w:t xml:space="preserve"> </w:t>
-      </w:r>
-      <w:r>
-        <w:t>The fitness points contributed by each</w:t>
-      </w:r>
-      <w:r>
-        <w:t xml:space="preserve"> </w:t>
-      </w:r>
-      <w:r>
-        <w:t>i</w:t>
-      </w:r>
-      <w:r>
-        <w:t xml:space="preserve">nter-oligomer </w:t>
-      </w:r>
-      <w:r>
-        <w:t xml:space="preserve">duplex </w:t>
-      </w:r>
-      <w:r>
-        <w:t>are</w:t>
-      </w:r>
-      <w:r>
-        <w:t xml:space="preserve"> equal to this value raised to the length of the duplex. Must be an integer greater than or equal to 0 and less than 2147483647.</w:t>
-      </w:r>
-      <w:r>
-        <w:t xml:space="preserve"> The default value is 10.</w:t>
-      </w:r>
-    </w:p>
-    <w:p>
-      <w:proofErr w:type="spellStart"/>
-      <w:r>
-        <w:rPr>
-          <w:b/>
-          <w:bCs/>
-        </w:rPr>
-        <w:t>interSLC</w:t>
-      </w:r>
-      <w:proofErr w:type="spellEnd"/>
-      <w:r>
-        <w:t xml:space="preserve"> - Inter-oligomer duplexes with base-pairs less than this value do not contribute to </w:t>
-      </w:r>
-      <w:r>
-        <w:t>counts</w:t>
-      </w:r>
-      <w:r>
-        <w:t xml:space="preserve"> or scores. Must be an integer greater than or equal to 1 and less than 2147483647.</w:t>
-      </w:r>
-      <w:r>
-        <w:t xml:space="preserve"> </w:t>
-      </w:r>
-      <w:r>
-        <w:t>The default value is 1.</w:t>
-      </w:r>
-    </w:p>
-    <w:p>
-      <w:proofErr w:type="spellStart"/>
-      <w:r>
-        <w:rPr>
-          <w:b/>
-          <w:bCs/>
-        </w:rPr>
-        <w:t>int</w:t>
-      </w:r>
-      <w:r>
-        <w:rPr>
-          <w:b/>
-          <w:bCs/>
-        </w:rPr>
-        <w:t>ra</w:t>
-      </w:r>
-      <w:r>
-        <w:rPr>
-          <w:b/>
-          <w:bCs/>
-        </w:rPr>
-        <w:t>SB</w:t>
-      </w:r>
-      <w:proofErr w:type="spellEnd"/>
-      <w:r>
-        <w:t xml:space="preserve"> </w:t>
-      </w:r>
-      <w:r>
-        <w:t>–</w:t>
-      </w:r>
-      <w:r>
-        <w:t xml:space="preserve"> </w:t>
-      </w:r>
-      <w:r>
-        <w:t>The fitness points contributed by each i</w:t>
-      </w:r>
-      <w:r>
-        <w:t>nt</w:t>
-      </w:r>
-      <w:r>
-        <w:t>ra</w:t>
-      </w:r>
-      <w:r>
-        <w:t>-oligomer</w:t>
-      </w:r>
-      <w:r>
-        <w:t xml:space="preserve"> duplex</w:t>
-      </w:r>
-      <w:r>
-        <w:t xml:space="preserve"> </w:t>
-      </w:r>
-      <w:r>
-        <w:t>are</w:t>
-      </w:r>
-      <w:r>
-        <w:t xml:space="preserve"> equal to this value raised to the length of the duplex. Must be an integer greater than or equal to 0 and less than 2147483647.</w:t>
-      </w:r>
-      <w:r>
-        <w:t xml:space="preserve"> The default value is 10.</w:t>
-      </w:r>
-    </w:p>
-    <w:p>
-      <w:proofErr w:type="spellStart"/>
-      <w:r>
-        <w:rPr>
-          <w:b/>
-          <w:bCs/>
-        </w:rPr>
-        <w:t>intraSLC</w:t>
-      </w:r>
-      <w:proofErr w:type="spellEnd"/>
-      <w:r>
-        <w:t xml:space="preserve"> - </w:t>
-      </w:r>
-      <w:r>
-        <w:t>Int</w:t>
-      </w:r>
-      <w:r>
-        <w:t>ra</w:t>
-      </w:r>
-      <w:r>
-        <w:t xml:space="preserve">-oligomer duplexes with base-pairs less than this value do not contribute to </w:t>
-      </w:r>
-      <w:r>
-        <w:t>counts</w:t>
-      </w:r>
-      <w:r>
-        <w:t xml:space="preserve"> or scores. Must be an integer greater than or equal to 1 and less than 2147483647.</w:t>
-      </w:r>
-      <w:r>
-        <w:t xml:space="preserve"> </w:t>
-      </w:r>
-      <w:r>
-        <w:t>The default value is 1.</w:t>
-      </w:r>
-    </w:p>
-    <w:p>
-      <w:proofErr w:type="spellStart"/>
-      <w:r>
-        <w:rPr>
-          <w:b/>
-          <w:bCs/>
-        </w:rPr>
-        <w:t>scoringWeightX</w:t>
-      </w:r>
-      <w:proofErr w:type="spellEnd"/>
-      <w:r>
-        <w:t xml:space="preserve"> - </w:t>
-      </w:r>
-      <w:proofErr w:type="spellStart"/>
-      <w:r>
-        <w:t>W</w:t>
-      </w:r>
-      <w:r>
-        <w:t>x</w:t>
-      </w:r>
-      <w:proofErr w:type="spellEnd"/>
-      <w:r>
-        <w:t xml:space="preserve"> will be calculated as O times this value plus N. Must be an integer greater than or equal to 1 and less than 2147483647.</w:t>
-      </w:r>
-      <w:r>
-        <w:t xml:space="preserve"> The default value is 10,000.</w:t>
-      </w:r>
-    </w:p>
-    <w:p>
-      <w:proofErr w:type="spellStart"/>
-      <w:r>
-        <w:rPr>
-          <w:b/>
-          <w:bCs/>
-        </w:rPr>
-        <w:t>maxAA</w:t>
-      </w:r>
-      <w:proofErr w:type="spellEnd"/>
-      <w:r>
-        <w:t xml:space="preserve"> - Maximum number of consecutive adenosine bases. Any stretch of bases greater than this number will make a network invalid. Must be an integer greater than or equal to 1 and less than 2147483647.</w:t>
-      </w:r>
-      <w:r>
-        <w:t xml:space="preserve"> The default value is 6.</w:t>
-      </w:r>
-    </w:p>
-    <w:p>
-      <w:proofErr w:type="spellStart"/>
-      <w:r>
-        <w:rPr>
-          <w:b/>
-          <w:bCs/>
-        </w:rPr>
-        <w:t>maxCC</w:t>
-      </w:r>
-      <w:proofErr w:type="spellEnd"/>
-      <w:r>
-        <w:t xml:space="preserve"> - Maximum number of consecutive cytosine bases. Any stretch of bases greater than this number will make a network invalid. Must be an integer greater than or equal to 1 and less than 2147483647.</w:t>
-      </w:r>
-      <w:r>
-        <w:t xml:space="preserve"> The default value is 3.</w:t>
-      </w:r>
-    </w:p>
-    <w:p>
-      <w:proofErr w:type="spellStart"/>
-      <w:r>
-        <w:rPr>
-          <w:b/>
-          <w:bCs/>
-        </w:rPr>
-        <w:lastRenderedPageBreak/>
-        <w:t>maxGG</w:t>
-      </w:r>
-      <w:proofErr w:type="spellEnd"/>
-      <w:r>
-        <w:t xml:space="preserve"> - Maximum number of consecutive guanine bases. Any stretch of bases greater than this number will make a network invalid. Must be an integer greater than or equal to 1 and less than 2147483647.</w:t>
-      </w:r>
-      <w:r>
-        <w:t xml:space="preserve"> </w:t>
-      </w:r>
-      <w:r>
-        <w:t>The default value is 3.</w:t>
-      </w:r>
-    </w:p>
-    <w:p>
-      <w:proofErr w:type="spellStart"/>
-      <w:r>
-        <w:rPr>
-          <w:b/>
-          <w:bCs/>
-        </w:rPr>
-        <w:t>maxTT</w:t>
-      </w:r>
-      <w:proofErr w:type="spellEnd"/>
-      <w:r>
-        <w:rPr>
-          <w:b/>
-          <w:bCs/>
-        </w:rPr>
-        <w:t xml:space="preserve"> </w:t>
-      </w:r>
-      <w:r>
-        <w:t>- Maximum number of consecutive thymine bases. Any stretch of bases greater than this number will make a network invalid. Must be an integer greater than or equal to 1 and less than 2147483647.</w:t>
-      </w:r>
-      <w:r>
-        <w:t xml:space="preserve"> The default value is 6.</w:t>
-      </w:r>
-    </w:p>
+    <w:p/>
     <w:p>
       <w:pPr>
         <w:pStyle w:val="Heading3"/>
       </w:pPr>
       <w:r>
+        <w:t>Scoring</w:t>
+      </w:r>
+      <w:r>
+        <w:t xml:space="preserve"> Parameters</w:t>
+      </w:r>
+    </w:p>
+    <w:p>
+      <w:r>
+        <w:rPr>
+          <w:b/>
+          <w:bCs/>
+        </w:rPr>
+        <w:t>FITNESS_SCORE</w:t>
+      </w:r>
+      <w:r>
+        <w:t xml:space="preserve"> - Fitness score to optimize. The </w:t>
+      </w:r>
+      <w:r>
+        <w:t xml:space="preserve">default and </w:t>
+      </w:r>
+      <w:r>
+        <w:t xml:space="preserve">only accepted value </w:t>
+      </w:r>
+      <w:proofErr w:type="gramStart"/>
+      <w:r>
+        <w:t>is</w:t>
+      </w:r>
+      <w:proofErr w:type="gramEnd"/>
+      <w:r>
+        <w:t xml:space="preserve"> </w:t>
+      </w:r>
+      <w:proofErr w:type="spellStart"/>
+      <w:r>
+        <w:t>Wx</w:t>
+      </w:r>
+      <w:proofErr w:type="spellEnd"/>
+      <w:r>
+        <w:t>.</w:t>
+      </w:r>
+    </w:p>
+    <w:p>
+      <w:proofErr w:type="spellStart"/>
+      <w:r>
+        <w:rPr>
+          <w:b/>
+          <w:bCs/>
+        </w:rPr>
+        <w:t>interSB</w:t>
+      </w:r>
+      <w:proofErr w:type="spellEnd"/>
+      <w:r>
+        <w:t xml:space="preserve"> </w:t>
+      </w:r>
+      <w:r>
+        <w:t>–</w:t>
+      </w:r>
+      <w:r>
+        <w:t xml:space="preserve"> </w:t>
+      </w:r>
+      <w:r>
+        <w:t>The fitness points contributed by each</w:t>
+      </w:r>
+      <w:r>
+        <w:t xml:space="preserve"> </w:t>
+      </w:r>
+      <w:r>
+        <w:t>i</w:t>
+      </w:r>
+      <w:r>
+        <w:t xml:space="preserve">nter-oligomer </w:t>
+      </w:r>
+      <w:r>
+        <w:t xml:space="preserve">duplex </w:t>
+      </w:r>
+      <w:r>
+        <w:t>are</w:t>
+      </w:r>
+      <w:r>
+        <w:t xml:space="preserve"> equal to this value raised to the length of the duplex. Must be an integer greater than or equal to 0 and less than 2147483647.</w:t>
+      </w:r>
+      <w:r>
+        <w:t xml:space="preserve"> The default value is 10.</w:t>
+      </w:r>
+    </w:p>
+    <w:p>
+      <w:proofErr w:type="spellStart"/>
+      <w:r>
+        <w:rPr>
+          <w:b/>
+          <w:bCs/>
+        </w:rPr>
+        <w:t>interSLC</w:t>
+      </w:r>
+      <w:proofErr w:type="spellEnd"/>
+      <w:r>
+        <w:t xml:space="preserve"> - Inter-oligomer duplexes with base-pairs less than this value do not contribute to </w:t>
+      </w:r>
+      <w:r>
+        <w:t>counts</w:t>
+      </w:r>
+      <w:r>
+        <w:t xml:space="preserve"> or scores. Must be an integer greater than or equal to 1 and less than 2147483647.</w:t>
+      </w:r>
+      <w:r>
+        <w:t xml:space="preserve"> </w:t>
+      </w:r>
+      <w:r>
+        <w:t>The default value is 1.</w:t>
+      </w:r>
+    </w:p>
+    <w:p>
+      <w:proofErr w:type="spellStart"/>
+      <w:r>
+        <w:rPr>
+          <w:b/>
+          <w:bCs/>
+        </w:rPr>
+        <w:t>int</w:t>
+      </w:r>
+      <w:r>
+        <w:rPr>
+          <w:b/>
+          <w:bCs/>
+        </w:rPr>
+        <w:t>ra</w:t>
+      </w:r>
+      <w:r>
+        <w:rPr>
+          <w:b/>
+          <w:bCs/>
+        </w:rPr>
+        <w:t>SB</w:t>
+      </w:r>
+      <w:proofErr w:type="spellEnd"/>
+      <w:r>
+        <w:t xml:space="preserve"> </w:t>
+      </w:r>
+      <w:r>
+        <w:t>–</w:t>
+      </w:r>
+      <w:r>
+        <w:t xml:space="preserve"> </w:t>
+      </w:r>
+      <w:r>
+        <w:t>The fitness points contributed by each i</w:t>
+      </w:r>
+      <w:r>
+        <w:t>nt</w:t>
+      </w:r>
+      <w:r>
+        <w:t>ra</w:t>
+      </w:r>
+      <w:r>
+        <w:t>-oligomer</w:t>
+      </w:r>
+      <w:r>
+        <w:t xml:space="preserve"> duplex</w:t>
+      </w:r>
+      <w:r>
+        <w:t xml:space="preserve"> </w:t>
+      </w:r>
+      <w:r>
+        <w:t>are</w:t>
+      </w:r>
+      <w:r>
+        <w:t xml:space="preserve"> equal to this value raised to the length of the duplex. Must be an integer greater than or equal to 0 and less than 2147483647.</w:t>
+      </w:r>
+      <w:r>
+        <w:t xml:space="preserve"> The default value is 10.</w:t>
+      </w:r>
+    </w:p>
+    <w:p>
+      <w:proofErr w:type="spellStart"/>
+      <w:r>
+        <w:rPr>
+          <w:b/>
+          <w:bCs/>
+        </w:rPr>
+        <w:lastRenderedPageBreak/>
+        <w:t>intraSLC</w:t>
+      </w:r>
+      <w:proofErr w:type="spellEnd"/>
+      <w:r>
+        <w:t xml:space="preserve"> - </w:t>
+      </w:r>
+      <w:r>
+        <w:t>Int</w:t>
+      </w:r>
+      <w:r>
+        <w:t>ra</w:t>
+      </w:r>
+      <w:r>
+        <w:t xml:space="preserve">-oligomer duplexes with base-pairs less than this value do not contribute to </w:t>
+      </w:r>
+      <w:r>
+        <w:t>counts</w:t>
+      </w:r>
+      <w:r>
+        <w:t xml:space="preserve"> or scores. Must be an integer greater than or equal to 1 and less than 2147483647.</w:t>
+      </w:r>
+      <w:r>
+        <w:t xml:space="preserve"> </w:t>
+      </w:r>
+      <w:r>
+        <w:t>The default value is 1.</w:t>
+      </w:r>
+    </w:p>
+    <w:p>
+      <w:proofErr w:type="spellStart"/>
+      <w:r>
+        <w:rPr>
+          <w:b/>
+          <w:bCs/>
+        </w:rPr>
+        <w:t>maxAA</w:t>
+      </w:r>
+      <w:proofErr w:type="spellEnd"/>
+      <w:r>
+        <w:t xml:space="preserve"> - Maximum number of consecutive adenosine bases. Any stretch of bases greater than this number will make a network invalid. Must be an integer greater than or equal to 1 and less than 2147483647.</w:t>
+      </w:r>
+      <w:r>
+        <w:t xml:space="preserve"> The default value is 6.</w:t>
+      </w:r>
+    </w:p>
+    <w:p>
+      <w:proofErr w:type="spellStart"/>
+      <w:r>
+        <w:rPr>
+          <w:b/>
+          <w:bCs/>
+        </w:rPr>
+        <w:t>maxCC</w:t>
+      </w:r>
+      <w:proofErr w:type="spellEnd"/>
+      <w:r>
+        <w:t xml:space="preserve"> - Maximum number of consecutive cytosine bases. Any stretch of bases greater than this number will make a network invalid. Must be an integer greater than or equal to 1 and less than 2147483647.</w:t>
+      </w:r>
+      <w:r>
+        <w:t xml:space="preserve"> The default value is 3.</w:t>
+      </w:r>
+    </w:p>
+    <w:p>
+      <w:proofErr w:type="spellStart"/>
+      <w:r>
+        <w:rPr>
+          <w:b/>
+          <w:bCs/>
+        </w:rPr>
+        <w:t>maxGG</w:t>
+      </w:r>
+      <w:proofErr w:type="spellEnd"/>
+      <w:r>
+        <w:t xml:space="preserve"> - Maximum number of consecutive guanine bases. Any stretch of bases greater than this number will make a network invalid. Must be an integer greater than or equal to 1 and less than 2147483647.</w:t>
+      </w:r>
+      <w:r>
+        <w:t xml:space="preserve"> </w:t>
+      </w:r>
+      <w:r>
+        <w:t>The default value is 3.</w:t>
+      </w:r>
+    </w:p>
+    <w:p>
+      <w:proofErr w:type="spellStart"/>
+      <w:r>
+        <w:rPr>
+          <w:b/>
+          <w:bCs/>
+        </w:rPr>
+        <w:t>maxTT</w:t>
+      </w:r>
+      <w:proofErr w:type="spellEnd"/>
+      <w:r>
+        <w:rPr>
+          <w:b/>
+          <w:bCs/>
+        </w:rPr>
+        <w:t xml:space="preserve"> </w:t>
+      </w:r>
+      <w:r>
+        <w:t>- Maximum number of consecutive thymine bases. Any stretch of bases greater than this number will make a network invalid. Must be an integer greater than or equal to 1 and less than 2147483647.</w:t>
+      </w:r>
+      <w:r>
+        <w:t xml:space="preserve"> The default value is 6.</w:t>
+      </w:r>
+    </w:p>
+    <w:p>
+      <w:proofErr w:type="spellStart"/>
+      <w:r>
+        <w:rPr>
+          <w:b/>
+          <w:bCs/>
+        </w:rPr>
+        <w:t>scoringWeightX</w:t>
+      </w:r>
+      <w:proofErr w:type="spellEnd"/>
+      <w:r>
+        <w:t xml:space="preserve"> - </w:t>
+      </w:r>
+      <w:proofErr w:type="spellStart"/>
+      <w:r>
+        <w:t>W</w:t>
+      </w:r>
+      <w:r>
+        <w:t>x</w:t>
+      </w:r>
+      <w:proofErr w:type="spellEnd"/>
+      <w:r>
+        <w:t xml:space="preserve"> will be calculated as O times this value plus N. Must be an integer greater than or equal to 1 and less than 2147483647.</w:t>
+      </w:r>
+      <w:r>
+        <w:t xml:space="preserve"> The default value is 10,000.</w:t>
+      </w:r>
+    </w:p>
+    <w:p/>
+    <w:p>
+      <w:pPr>
+        <w:pStyle w:val="Heading3"/>
+      </w:pPr>
+      <w:r>
         <w:t>Output Parameters</w:t>
       </w:r>
     </w:p>
@@ -1191,6 +1228,7 @@
           <w:b/>
           <w:bCs/>
         </w:rPr>
+        <w:lastRenderedPageBreak/>
         <w:t>OUT_FILE_LOG_SCORES</w:t>
       </w:r>
       <w:r>
@@ -1224,6 +1262,7 @@
         <w:t>”.</w:t>
       </w:r>
     </w:p>
+    <w:p/>
     <w:p>
       <w:pPr>
         <w:pStyle w:val="Heading1"/>
@@ -1273,21 +1312,7 @@
           <w:b/>
           <w:bCs/>
         </w:rPr>
-        <w:t>se_out_</w:t>
-      </w:r>
-      <w:r>
-        <w:rPr>
-          <w:b/>
-          <w:bCs/>
-        </w:rPr>
-        <w:t>oligomers</w:t>
-      </w:r>
-      <w:r>
-        <w:rPr>
-          <w:b/>
-          <w:bCs/>
-        </w:rPr>
-        <w:t>.txt</w:t>
+        <w:t>se_out_oligomers.txt</w:t>
       </w:r>
       <w:r>
         <w:t xml:space="preserve"> </w:t>
@@ -1299,264 +1324,140 @@
         <w:t xml:space="preserve"> </w:t>
       </w:r>
       <w:r>
-        <w:t xml:space="preserve">A text file listing the base-sequence of </w:t>
-      </w:r>
-      <w:r>
-        <w:t xml:space="preserve">each oligomer </w:t>
-      </w:r>
-      <w:r>
-        <w:t xml:space="preserve">following optimization. Alternatively stated, this file contains the </w:t>
-      </w:r>
-      <w:r>
-        <w:t>oligomer base-sequences</w:t>
-      </w:r>
-      <w:r>
-        <w:t xml:space="preserve"> of the most-fit network encountered during the search.</w:t>
-      </w:r>
-      <w:r>
-        <w:t xml:space="preserve"> </w:t>
-      </w:r>
-      <w:r>
-        <w:t xml:space="preserve">The location and name of this output </w:t>
+        <w:t>A text file listing the base-sequence of each oligomer following optimization. Alternatively stated, this file contains the oligomer base-sequences of the most-fit network encountered during the search. The location and name of this output file can be changed by modifying the OUT_FILE_OLIGOMERS parameter.</w:t>
+      </w:r>
+      <w:r>
+        <w:t xml:space="preserve"> This file can be disabled by providing the value ‘false’ for this parameter.</w:t>
+      </w:r>
+    </w:p>
+    <w:p>
+      <w:r>
+        <w:rPr>
+          <w:b/>
+          <w:bCs/>
+        </w:rPr>
+        <w:t>se_out_report.txt</w:t>
+      </w:r>
+      <w:r>
+        <w:t xml:space="preserve"> </w:t>
+      </w:r>
+      <w:r>
+        <w:t>–</w:t>
+      </w:r>
+      <w:r>
+        <w:t xml:space="preserve"> </w:t>
+      </w:r>
+      <w:r>
+        <w:t xml:space="preserve">A text file listing numerous details from the run. This includes: (1) </w:t>
+      </w:r>
+      <w:r>
+        <w:t xml:space="preserve">the </w:t>
+      </w:r>
+      <w:r>
+        <w:t>fitness scores of the initial and final networks, (2) values for all runtime parameters used, (3) the sequences for each fixed domain (4) the initial sequence of each variable domain, (5) the domains on each oligomer, (6) the initial sequence of each oligomer, (7) the final sequence of each variable domain, (8) the final sequence of each oligomer. The location and name of this output file can be changed by modifying the OUT_FILE_REPORT parameter.</w:t>
+      </w:r>
+      <w:r>
+        <w:t xml:space="preserve"> This file can be disabled by providing the value ‘false’ for this parameter.</w:t>
+      </w:r>
+    </w:p>
+    <w:p>
+      <w:r>
+        <w:rPr>
+          <w:b/>
+          <w:bCs/>
+        </w:rPr>
+        <w:t>se_out_score_trajectories.csv</w:t>
+      </w:r>
+      <w:r>
+        <w:t xml:space="preserve"> </w:t>
+      </w:r>
+      <w:r>
+        <w:t>–</w:t>
+      </w:r>
+      <w:r>
+        <w:t xml:space="preserve"> </w:t>
+      </w:r>
+      <w:r>
+        <w:t xml:space="preserve">A comma separated values (csv) file listing </w:t>
+      </w:r>
+      <w:r>
+        <w:t>the score of each lineage at the end of each evolutionary cycle. Generation 1 in this file represents initial lineage mother created for the lineage.</w:t>
+      </w:r>
+      <w:r>
+        <w:t xml:space="preserve"> </w:t>
+      </w:r>
+      <w:r>
+        <w:t xml:space="preserve">This file is useful for determining the effectiveness of the heuristic </w:t>
+      </w:r>
+      <w:proofErr w:type="gramStart"/>
+      <w:r>
+        <w:t>search,</w:t>
+      </w:r>
+      <w:proofErr w:type="gramEnd"/>
+      <w:r>
+        <w:t xml:space="preserve"> however this file may become inconveniently large for some parameter settings. </w:t>
+      </w:r>
+      <w:r>
+        <w:t>The location and name of this output file can be changed by modifying the OUT_FILE_</w:t>
+      </w:r>
+      <w:r>
+        <w:t>SCORES</w:t>
+      </w:r>
+      <w:r>
+        <w:t xml:space="preserve"> parameter.</w:t>
+      </w:r>
+      <w:r>
+        <w:t xml:space="preserve"> </w:t>
+      </w:r>
+      <w:r>
+        <w:t>This file can be disabled by providing the value ‘false’ for this parameter.</w:t>
+      </w:r>
+    </w:p>
+    <w:p>
+      <w:r>
+        <w:rPr>
+          <w:b/>
+          <w:bCs/>
+        </w:rPr>
+        <w:t>se_out_score_trajectories_log.csv</w:t>
+      </w:r>
+      <w:r>
+        <w:t xml:space="preserve"> </w:t>
+      </w:r>
+      <w:r>
+        <w:t>–</w:t>
+      </w:r>
+      <w:r>
+        <w:t xml:space="preserve"> </w:t>
+      </w:r>
+      <w:r>
+        <w:t xml:space="preserve">A comma separated values (csv) file listing the score of each lineage at the of select evolutionary cycles. Cycle scores are recorded </w:t>
       </w:r>
       <w:r>
         <w:lastRenderedPageBreak/>
-        <w:t>file can be changed by modifying the OUT_FILE_</w:t>
-      </w:r>
-      <w:r>
-        <w:t>OLIGOMERS</w:t>
-      </w:r>
-      <w:r>
-        <w:t xml:space="preserve"> parameter.</w:t>
-      </w:r>
-      <w:r>
-        <w:t xml:space="preserve"> </w:t>
-      </w:r>
-      <w:r>
-        <w:t>This file can be disabled by providing the value ‘false’ for this parameter.</w:t>
-      </w:r>
-    </w:p>
-    <w:p>
-      <w:r>
-        <w:rPr>
-          <w:b/>
-          <w:bCs/>
-        </w:rPr>
-        <w:t>se_out_</w:t>
-      </w:r>
-      <w:r>
-        <w:rPr>
-          <w:b/>
-          <w:bCs/>
-        </w:rPr>
-        <w:t>report</w:t>
-      </w:r>
-      <w:r>
-        <w:rPr>
-          <w:b/>
-          <w:bCs/>
-        </w:rPr>
-        <w:t>.txt</w:t>
-      </w:r>
-      <w:r>
-        <w:t xml:space="preserve"> </w:t>
-      </w:r>
-      <w:r>
-        <w:t>–</w:t>
-      </w:r>
-      <w:r>
-        <w:t xml:space="preserve"> </w:t>
-      </w:r>
-      <w:r>
-        <w:t xml:space="preserve">A text file listing </w:t>
-      </w:r>
-      <w:r>
-        <w:t xml:space="preserve">numerous details from the run. This includes: (1) fitness scores of the initial and final networks, (2) values for all runtime parameters used, (3) the sequences for each fixed domain (4) the initial sequence of each variable domain, (5) the domains on each oligomer, (6) the initial sequence of each oligomer, (7) the final sequence of each variable domain, (8) the final sequence of each oligomer. </w:t>
-      </w:r>
-      <w:r>
-        <w:t>The location and name of this output file can be changed by modifying the OUT_FILE_</w:t>
-      </w:r>
-      <w:r>
-        <w:t>REPORT</w:t>
-      </w:r>
-      <w:r>
-        <w:t xml:space="preserve"> parameter.</w:t>
-      </w:r>
-      <w:r>
-        <w:t xml:space="preserve"> </w:t>
-      </w:r>
-      <w:r>
-        <w:t>This file can be disabled by providing the value ‘false’ for this parameter.</w:t>
-      </w:r>
-    </w:p>
-    <w:p>
-      <w:r>
-        <w:rPr>
-          <w:b/>
-          <w:bCs/>
-        </w:rPr>
-        <w:t>se_out_</w:t>
-      </w:r>
-      <w:r>
-        <w:rPr>
-          <w:b/>
-          <w:bCs/>
-        </w:rPr>
-        <w:t>score_trajectories</w:t>
-      </w:r>
-      <w:r>
-        <w:rPr>
-          <w:b/>
-          <w:bCs/>
-        </w:rPr>
-        <w:t>.</w:t>
-      </w:r>
-      <w:r>
-        <w:rPr>
-          <w:b/>
-          <w:bCs/>
-        </w:rPr>
-        <w:t>csv</w:t>
-      </w:r>
-      <w:r>
-        <w:t xml:space="preserve"> </w:t>
-      </w:r>
-      <w:r>
-        <w:t>–</w:t>
-      </w:r>
-      <w:r>
-        <w:t xml:space="preserve"> </w:t>
-      </w:r>
-      <w:r>
-        <w:t xml:space="preserve">A </w:t>
-      </w:r>
-      <w:r>
-        <w:t xml:space="preserve">comma separated values (csv) </w:t>
-      </w:r>
-      <w:r>
-        <w:t xml:space="preserve">file listing </w:t>
-      </w:r>
-      <w:r>
-        <w:t>the score of each lineage at the end of each evolutionary cycle. Generation 1 in this file represents initial lineage mother created for the lineage.</w:t>
-      </w:r>
-      <w:r>
-        <w:t xml:space="preserve"> </w:t>
-      </w:r>
-      <w:r>
-        <w:t xml:space="preserve">This file is useful for determining the effectiveness of the heuristic </w:t>
+        <w:t xml:space="preserve">every time the total number of generations </w:t>
       </w:r>
       <w:proofErr w:type="gramStart"/>
       <w:r>
-        <w:t>search,</w:t>
+        <w:t>double</w:t>
       </w:r>
       <w:proofErr w:type="gramEnd"/>
       <w:r>
-        <w:t xml:space="preserve"> however this file may become inconveniently large for some parameter settings. </w:t>
-      </w:r>
-      <w:r>
-        <w:t>The location and name of this output file can be changed by modifying the OUT_FILE_</w:t>
-      </w:r>
-      <w:r>
-        <w:t>SCORES</w:t>
-      </w:r>
-      <w:r>
-        <w:t xml:space="preserve"> parameter.</w:t>
-      </w:r>
-      <w:r>
-        <w:t xml:space="preserve"> </w:t>
-      </w:r>
-      <w:r>
-        <w:t>This file can be disabled by providing the value ‘false’ for this parameter.</w:t>
-      </w:r>
-    </w:p>
-    <w:p>
-      <w:r>
-        <w:rPr>
-          <w:b/>
-          <w:bCs/>
-        </w:rPr>
-        <w:t>se_out_score_trajectories</w:t>
-      </w:r>
-      <w:r>
-        <w:rPr>
-          <w:b/>
-          <w:bCs/>
-        </w:rPr>
-        <w:t>_log</w:t>
-      </w:r>
-      <w:r>
-        <w:rPr>
-          <w:b/>
-          <w:bCs/>
-        </w:rPr>
-        <w:t>.csv</w:t>
-      </w:r>
-      <w:r>
-        <w:t xml:space="preserve"> </w:t>
-      </w:r>
-      <w:r>
-        <w:t>–</w:t>
-      </w:r>
-      <w:r>
-        <w:t xml:space="preserve"> </w:t>
-      </w:r>
-      <w:r>
-        <w:t>A comma separated values (csv) file listing the score of each lineage at the</w:t>
-      </w:r>
-      <w:r>
-        <w:t xml:space="preserve"> of select</w:t>
-      </w:r>
-      <w:r>
-        <w:t xml:space="preserve"> evolutionary cycle</w:t>
-      </w:r>
-      <w:r>
-        <w:t>s</w:t>
-      </w:r>
-      <w:r>
-        <w:t>.</w:t>
-      </w:r>
-      <w:r>
-        <w:t xml:space="preserve"> Cycle scores are recorded every time the total number of generations </w:t>
+        <w:t xml:space="preserve">. Generation 1 in this file represents initial lineage mother created for the lineage. The size of this file remains </w:t>
       </w:r>
       <w:proofErr w:type="gramStart"/>
       <w:r>
-        <w:t>double</w:t>
+        <w:t>reasonably</w:t>
       </w:r>
       <w:proofErr w:type="gramEnd"/>
       <w:r>
-        <w:t>.</w:t>
-      </w:r>
-      <w:r>
-        <w:t xml:space="preserve"> Generation 1 in this file represents initial lineage mother created for the lineage. </w:t>
-      </w:r>
-      <w:r>
-        <w:t xml:space="preserve">The size of this file remains </w:t>
-      </w:r>
-      <w:proofErr w:type="gramStart"/>
-      <w:r>
-        <w:t>reasonably</w:t>
-      </w:r>
-      <w:proofErr w:type="gramEnd"/>
-      <w:r>
         <w:t xml:space="preserve"> even for parameters where the </w:t>
       </w:r>
       <w:r>
-        <w:t>se_out_score_trajectories.csv</w:t>
-      </w:r>
-      <w:r>
-        <w:t xml:space="preserve"> </w:t>
-      </w:r>
-      <w:r>
-        <w:t>file is inconveniently large.</w:t>
-      </w:r>
-      <w:r>
-        <w:t xml:space="preserve"> The location and name of this output file can be changed by modifying the OUT_FILE_</w:t>
-      </w:r>
-      <w:r>
-        <w:t>LOG_</w:t>
-      </w:r>
-      <w:r>
-        <w:t>SCORES parameter.</w:t>
+        <w:t xml:space="preserve">se_out_score_trajectories.csv </w:t>
+      </w:r>
+      <w:r>
+        <w:t>file is inconveniently large. The location and name of this output file can be changed by modifying the OUT_FILE_LOG_SCORES parameter.</w:t>
       </w:r>
       <w:r>
         <w:t xml:space="preserve"> </w:t>

</xml_diff>